<commit_message>
Forgot to include git link in word files and sources in the py file
</commit_message>
<xml_diff>
--- a/module-7/Jankowksi_Module7.docx
+++ b/module-7/Jankowksi_Module7.docx
@@ -109,6 +109,20 @@
       <w:r>
         <w:t>Module 7 assignment</w:t>
       </w:r>
+      <w:r>
+        <w:t xml:space="preserve">, </w:t>
+      </w:r>
+      <w:hyperlink r:id="rId6" w:history="1">
+        <w:r>
+          <w:rPr>
+            <w:rStyle w:val="Hyperlink"/>
+          </w:rPr>
+          <w:t>https://github.com/Max-Jankowski/csd-310.git</w:t>
+        </w:r>
+      </w:hyperlink>
+      <w:r>
+        <w:t xml:space="preserve"> </w:t>
+      </w:r>
     </w:p>
     <w:p>
       <w:r>
@@ -148,7 +162,7 @@
                           <a:avLst/>
                         </a:prstGeom>
                         <a:blipFill dpi="0" rotWithShape="0">
-                          <a:blip r:embed="rId6"/>
+                          <a:blip r:embed="rId7"/>
                           <a:srcRect/>
                           <a:stretch>
                             <a:fillRect/>
@@ -181,7 +195,7 @@
           <mc:Fallback>
             <w:pict>
               <v:rect w14:anchorId="4CE3C5A9" id="Rectangle 3" o:spid="_x0000_s1026" style="position:absolute;margin-left:272.25pt;margin-top:5.3pt;width:249pt;height:575.25pt;z-index:251659264;visibility:visible;mso-wrap-style:square;mso-width-percent:0;mso-height-percent:0;mso-wrap-distance-left:9pt;mso-wrap-distance-top:0;mso-wrap-distance-right:9pt;mso-wrap-distance-bottom:0;mso-position-horizontal:absolute;mso-position-horizontal-relative:text;mso-position-vertical:absolute;mso-position-vertical-relative:text;mso-width-percent:0;mso-height-percent:0;mso-width-relative:page;mso-height-relative:page;v-text-anchor:top" o:gfxdata="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">
-                <v:fill r:id="rId7" o:title="" recolor="t" type="frame"/>
+                <v:fill r:id="rId8" o:title="" recolor="t" type="frame"/>
               </v:rect>
             </w:pict>
           </mc:Fallback>
@@ -1115,6 +1129,29 @@
       <w:spacing w:val="5"/>
     </w:rPr>
   </w:style>
+  <w:style w:type="character" w:styleId="Hyperlink">
+    <w:name w:val="Hyperlink"/>
+    <w:basedOn w:val="DefaultParagraphFont"/>
+    <w:uiPriority w:val="99"/>
+    <w:unhideWhenUsed/>
+    <w:rsid w:val="006709D3"/>
+    <w:rPr>
+      <w:color w:val="467886" w:themeColor="hyperlink"/>
+      <w:u w:val="single"/>
+    </w:rPr>
+  </w:style>
+  <w:style w:type="character" w:styleId="UnresolvedMention">
+    <w:name w:val="Unresolved Mention"/>
+    <w:basedOn w:val="DefaultParagraphFont"/>
+    <w:uiPriority w:val="99"/>
+    <w:semiHidden/>
+    <w:unhideWhenUsed/>
+    <w:rsid w:val="006709D3"/>
+    <w:rPr>
+      <w:color w:val="605E5C"/>
+      <w:shd w:val="clear" w:color="auto" w:fill="E1DFDD"/>
+    </w:rPr>
+  </w:style>
 </w:styles>
 </file>
 

</xml_diff>